<commit_message>
feat: added presentation and links
</commit_message>
<xml_diff>
--- a/lab01/report/report.docx
+++ b/lab01/report/report.docx
@@ -910,7 +910,7 @@
     </w:p>
     <w:bookmarkEnd w:id="39"/>
     <w:bookmarkEnd w:id="40"/>
-    <w:bookmarkStart w:id="41" w:name="выводы"/>
+    <w:bookmarkStart w:id="43" w:name="выводы"/>
     <w:p>
       <w:pPr>
         <w:pStyle w:val="Heading1"/>
@@ -963,7 +963,61 @@
         <w:t xml:space="preserve">грамотно синхронизировали работу с Github</w:t>
       </w:r>
     </w:p>
-    <w:bookmarkEnd w:id="41"/>
+    <w:p>
+      <w:pPr>
+        <w:pStyle w:val="FirstParagraph"/>
+      </w:pPr>
+      <w:r>
+        <w:t xml:space="preserve">Ссылки:</w:t>
+      </w:r>
+    </w:p>
+    <w:p>
+      <w:pPr>
+        <w:numPr>
+          <w:ilvl w:val="0"/>
+          <w:numId w:val="1003"/>
+        </w:numPr>
+        <w:pStyle w:val="Compact"/>
+      </w:pPr>
+      <w:r>
+        <w:t xml:space="preserve">YouTube видео-отчёт:</w:t>
+      </w:r>
+      <w:r>
+        <w:t xml:space="preserve"> </w:t>
+      </w:r>
+      <w:hyperlink r:id="rId41">
+        <w:r>
+          <w:rPr>
+            <w:rStyle w:val="Hyperlink"/>
+          </w:rPr>
+          <w:t xml:space="preserve">https://www.youtube.com/watch?v=pHm37x9osmw</w:t>
+        </w:r>
+      </w:hyperlink>
+    </w:p>
+    <w:p>
+      <w:pPr>
+        <w:numPr>
+          <w:ilvl w:val="0"/>
+          <w:numId w:val="1003"/>
+        </w:numPr>
+        <w:pStyle w:val="Compact"/>
+      </w:pPr>
+      <w:r>
+        <w:t xml:space="preserve">Github:</w:t>
+      </w:r>
+      <w:r>
+        <w:t xml:space="preserve"> </w:t>
+      </w:r>
+      <w:hyperlink r:id="rId42">
+        <w:r>
+          <w:rPr>
+            <w:rStyle w:val="Hyperlink"/>
+          </w:rPr>
+          <w:t xml:space="preserve">https://github.com/wdoborschuk/math-modelling</w:t>
+        </w:r>
+      </w:hyperlink>
+    </w:p>
+    <w:bookmarkEnd w:id="43"/>
     <w:sectPr/>
   </w:body>
 </w:document>
@@ -1153,6 +1207,9 @@
     <w:abstractNumId w:val="991"/>
   </w:num>
   <w:num w:numId="1002">
+    <w:abstractNumId w:val="991"/>
+  </w:num>
+  <w:num w:numId="1003">
     <w:abstractNumId w:val="991"/>
   </w:num>
 </w:numbering>

</xml_diff>